<commit_message>
Test Ob es reicht ohne Add
</commit_message>
<xml_diff>
--- a/Files/Vorlage.docx
+++ b/Files/Vorlage.docx
@@ -1,6 +1,6 @@
 
 <file path=word/document.xml><?xml version="1.0" encoding="utf-8"?>
-<w:document xmlns:wpc="http://schemas.microsoft.com/office/word/2010/wordprocessingCanvas" xmlns:cx="http://schemas.microsoft.com/office/drawing/2014/chartex" xmlns:mc="http://schemas.openxmlformats.org/markup-compatibility/2006" xmlns:o="urn:schemas-microsoft-com:office:office" xmlns:r="http://schemas.openxmlformats.org/officeDocument/2006/relationships" xmlns:m="http://schemas.openxmlformats.org/officeDocument/2006/math" xmlns:v="urn:schemas-microsoft-com:vml" xmlns:wp14="http://schemas.microsoft.com/office/word/2010/wordprocessingDrawing" xmlns:wp="http://schemas.openxmlformats.org/drawingml/2006/wordprocessingDrawing" xmlns:w10="urn:schemas-microsoft-com:office:word" xmlns:w="http://schemas.openxmlformats.org/wordprocessingml/2006/main" xmlns:w14="http://schemas.microsoft.com/office/word/2010/wordml" xmlns:w15="http://schemas.microsoft.com/office/word/2012/wordml" xmlns:w16se="http://schemas.microsoft.com/office/word/2015/wordml/symex" xmlns:wpg="http://schemas.microsoft.com/office/word/2010/wordprocessingGroup" xmlns:wpi="http://schemas.microsoft.com/office/word/2010/wordprocessingInk" xmlns:wne="http://schemas.microsoft.com/office/word/2006/wordml" xmlns:wps="http://schemas.microsoft.com/office/word/2010/wordprocessingShape" mc:Ignorable="w14 w15 w16se wp14">
+<w:document xmlns:wpc="http://schemas.microsoft.com/office/word/2010/wordprocessingCanvas" xmlns:mc="http://schemas.openxmlformats.org/markup-compatibility/2006" xmlns:o="urn:schemas-microsoft-com:office:office" xmlns:r="http://schemas.openxmlformats.org/officeDocument/2006/relationships" xmlns:m="http://schemas.openxmlformats.org/officeDocument/2006/math" xmlns:v="urn:schemas-microsoft-com:vml" xmlns:wp14="http://schemas.microsoft.com/office/word/2010/wordprocessingDrawing" xmlns:wp="http://schemas.openxmlformats.org/drawingml/2006/wordprocessingDrawing" xmlns:w10="urn:schemas-microsoft-com:office:word" xmlns:w="http://schemas.openxmlformats.org/wordprocessingml/2006/main" xmlns:w14="http://schemas.microsoft.com/office/word/2010/wordml" xmlns:w15="http://schemas.microsoft.com/office/word/2012/wordml" xmlns:wpg="http://schemas.microsoft.com/office/word/2010/wordprocessingGroup" xmlns:wpi="http://schemas.microsoft.com/office/word/2010/wordprocessingInk" xmlns:wne="http://schemas.microsoft.com/office/word/2006/wordml" xmlns:wps="http://schemas.microsoft.com/office/word/2010/wordprocessingShape" mc:Ignorable="w14 w15 wp14">
   <w:body>
     <w:p>
       <w:pPr>
@@ -94,7 +94,40 @@
           <w:sz w:val="24"/>
           <w:szCs w:val="24"/>
         </w:rPr>
-        <w:t>&lt;&lt;Vorname&gt;&gt;</w:t>
+        <w:fldChar w:fldCharType="begin"/>
+      </w:r>
+      <w:r>
+        <w:rPr>
+          <w:rFonts w:cs="Calibri"/>
+          <w:sz w:val="24"/>
+          <w:szCs w:val="24"/>
+        </w:rPr>
+        <w:instrText xml:space="preserve"> MERGEFIELD Vorname </w:instrText>
+      </w:r>
+      <w:r>
+        <w:rPr>
+          <w:rFonts w:cs="Calibri"/>
+          <w:sz w:val="24"/>
+          <w:szCs w:val="24"/>
+        </w:rPr>
+        <w:fldChar w:fldCharType="separate"/>
+      </w:r>
+      <w:r>
+        <w:rPr>
+          <w:rFonts w:cs="Calibri"/>
+          <w:noProof/>
+          <w:sz w:val="24"/>
+          <w:szCs w:val="24"/>
+        </w:rPr>
+        <w:t>«Vorname»</w:t>
+      </w:r>
+      <w:r>
+        <w:rPr>
+          <w:rFonts w:cs="Calibri"/>
+          <w:sz w:val="24"/>
+          <w:szCs w:val="24"/>
+        </w:rPr>
+        <w:fldChar w:fldCharType="end"/>
       </w:r>
       <w:r>
         <w:rPr>
@@ -110,7 +143,40 @@
           <w:sz w:val="24"/>
           <w:szCs w:val="24"/>
         </w:rPr>
-        <w:t>&lt;&lt;Nachname&gt;&gt;</w:t>
+        <w:fldChar w:fldCharType="begin"/>
+      </w:r>
+      <w:r>
+        <w:rPr>
+          <w:rFonts w:cs="Calibri"/>
+          <w:sz w:val="24"/>
+          <w:szCs w:val="24"/>
+        </w:rPr>
+        <w:instrText xml:space="preserve"> MERGEFIELD Name </w:instrText>
+      </w:r>
+      <w:r>
+        <w:rPr>
+          <w:rFonts w:cs="Calibri"/>
+          <w:sz w:val="24"/>
+          <w:szCs w:val="24"/>
+        </w:rPr>
+        <w:fldChar w:fldCharType="separate"/>
+      </w:r>
+      <w:r>
+        <w:rPr>
+          <w:rFonts w:cs="Calibri"/>
+          <w:noProof/>
+          <w:sz w:val="24"/>
+          <w:szCs w:val="24"/>
+        </w:rPr>
+        <w:t>«Name»</w:t>
+      </w:r>
+      <w:r>
+        <w:rPr>
+          <w:rFonts w:cs="Calibri"/>
+          <w:sz w:val="24"/>
+          <w:szCs w:val="24"/>
+        </w:rPr>
+        <w:fldChar w:fldCharType="end"/>
       </w:r>
       <w:r>
         <w:rPr>
@@ -126,7 +192,23 @@
           <w:sz w:val="24"/>
           <w:szCs w:val="24"/>
         </w:rPr>
-        <w:t>&lt;&lt;</w:t>
+        <w:fldChar w:fldCharType="begin"/>
+      </w:r>
+      <w:r>
+        <w:rPr>
+          <w:rFonts w:cs="Calibri"/>
+          <w:sz w:val="24"/>
+          <w:szCs w:val="24"/>
+        </w:rPr>
+        <w:instrText xml:space="preserve"> MERGEFIELD Geburtsdatum </w:instrText>
+      </w:r>
+      <w:r>
+        <w:rPr>
+          <w:rFonts w:cs="Calibri"/>
+          <w:sz w:val="24"/>
+          <w:szCs w:val="24"/>
+        </w:rPr>
+        <w:fldChar w:fldCharType="separate"/>
       </w:r>
       <w:r>
         <w:rPr>
@@ -135,15 +217,15 @@
           <w:sz w:val="24"/>
           <w:szCs w:val="24"/>
         </w:rPr>
-        <w:t>Geburtsdatum</w:t>
-      </w:r>
-      <w:r>
-        <w:rPr>
-          <w:rFonts w:cs="Calibri"/>
-          <w:sz w:val="24"/>
-          <w:szCs w:val="24"/>
-        </w:rPr>
-        <w:t>&gt;&gt;</w:t>
+        <w:t>«Geburtsdatum»</w:t>
+      </w:r>
+      <w:r>
+        <w:rPr>
+          <w:rFonts w:cs="Calibri"/>
+          <w:sz w:val="24"/>
+          <w:szCs w:val="24"/>
+        </w:rPr>
+        <w:fldChar w:fldCharType="end"/>
       </w:r>
       <w:r>
         <w:rPr>
@@ -159,7 +241,23 @@
           <w:sz w:val="24"/>
           <w:szCs w:val="24"/>
         </w:rPr>
-        <w:t>&lt;&lt;</w:t>
+        <w:fldChar w:fldCharType="begin"/>
+      </w:r>
+      <w:r>
+        <w:rPr>
+          <w:rFonts w:cs="Calibri"/>
+          <w:sz w:val="24"/>
+          <w:szCs w:val="24"/>
+        </w:rPr>
+        <w:instrText xml:space="preserve"> MERGEFIELD Anfangsdatum </w:instrText>
+      </w:r>
+      <w:r>
+        <w:rPr>
+          <w:rFonts w:cs="Calibri"/>
+          <w:sz w:val="24"/>
+          <w:szCs w:val="24"/>
+        </w:rPr>
+        <w:fldChar w:fldCharType="separate"/>
       </w:r>
       <w:r>
         <w:rPr>
@@ -168,7 +266,47 @@
           <w:sz w:val="24"/>
           <w:szCs w:val="24"/>
         </w:rPr>
-        <w:t>Anfangsdatum</w:t>
+        <w:t>«Anfangsdatum»</w:t>
+      </w:r>
+      <w:r>
+        <w:rPr>
+          <w:rFonts w:cs="Calibri"/>
+          <w:sz w:val="24"/>
+          <w:szCs w:val="24"/>
+        </w:rPr>
+        <w:fldChar w:fldCharType="end"/>
+      </w:r>
+      <w:r>
+        <w:rPr>
+          <w:rFonts w:cs="Calibri"/>
+          <w:sz w:val="24"/>
+          <w:szCs w:val="24"/>
+        </w:rPr>
+        <w:t xml:space="preserve"> bis zum </w:t>
+      </w:r>
+      <w:r>
+        <w:rPr>
+          <w:rFonts w:cs="Calibri"/>
+          <w:sz w:val="24"/>
+          <w:szCs w:val="24"/>
+        </w:rPr>
+        <w:fldChar w:fldCharType="begin"/>
+      </w:r>
+      <w:r>
+        <w:rPr>
+          <w:rFonts w:cs="Calibri"/>
+          <w:sz w:val="24"/>
+          <w:szCs w:val="24"/>
+        </w:rPr>
+        <w:instrText xml:space="preserve"> MERGEFIELD Enddatum </w:instrText>
+      </w:r>
+      <w:r>
+        <w:rPr>
+          <w:rFonts w:cs="Calibri"/>
+          <w:sz w:val="24"/>
+          <w:szCs w:val="24"/>
+        </w:rPr>
+        <w:fldChar w:fldCharType="separate"/>
       </w:r>
       <w:r>
         <w:rPr>
@@ -177,48 +315,23 @@
           <w:sz w:val="24"/>
           <w:szCs w:val="24"/>
         </w:rPr>
-        <w:t>&gt;&gt;</w:t>
-      </w:r>
-      <w:r>
-        <w:rPr>
-          <w:rFonts w:cs="Calibri"/>
-          <w:sz w:val="24"/>
-          <w:szCs w:val="24"/>
-        </w:rPr>
-        <w:t xml:space="preserve"> bis zum </w:t>
-      </w:r>
-      <w:r>
-        <w:rPr>
-          <w:rFonts w:cs="Calibri"/>
-          <w:sz w:val="24"/>
-          <w:szCs w:val="24"/>
-        </w:rPr>
-        <w:t>&lt;&lt;</w:t>
-      </w:r>
-      <w:r>
-        <w:rPr>
-          <w:rFonts w:cs="Calibri"/>
-          <w:noProof/>
-          <w:sz w:val="24"/>
-          <w:szCs w:val="24"/>
-        </w:rPr>
-        <w:t>Enddatum</w:t>
-      </w:r>
-      <w:r>
-        <w:rPr>
-          <w:rFonts w:cs="Calibri"/>
-          <w:sz w:val="24"/>
-          <w:szCs w:val="24"/>
-        </w:rPr>
-        <w:t xml:space="preserve">&gt;&gt; </w:t>
-      </w:r>
-      <w:r>
-        <w:rPr>
-          <w:rFonts w:cs="Calibri"/>
-          <w:sz w:val="24"/>
-          <w:szCs w:val="24"/>
-        </w:rPr>
-        <w:t xml:space="preserve">als </w:t>
+        <w:t>«Enddatum»</w:t>
+      </w:r>
+      <w:r>
+        <w:rPr>
+          <w:rFonts w:cs="Calibri"/>
+          <w:sz w:val="24"/>
+          <w:szCs w:val="24"/>
+        </w:rPr>
+        <w:fldChar w:fldCharType="end"/>
+      </w:r>
+      <w:r>
+        <w:rPr>
+          <w:rFonts w:cs="Calibri"/>
+          <w:sz w:val="24"/>
+          <w:szCs w:val="24"/>
+        </w:rPr>
+        <w:t xml:space="preserve"> als </w:t>
       </w:r>
       <w:r>
         <w:rPr>
@@ -676,6 +789,8 @@
         </w:rPr>
         <w:t xml:space="preserve"> gute Arbeit und wünschen </w:t>
       </w:r>
+      <w:bookmarkStart w:id="0" w:name="_GoBack"/>
+      <w:bookmarkEnd w:id="0"/>
       <w:r>
         <w:rPr>
           <w:rFonts w:cs="Calibri"/>
@@ -778,7 +893,40 @@
           <w:sz w:val="24"/>
           <w:szCs w:val="24"/>
         </w:rPr>
-        <w:t>&lt;&lt;Nachname&gt;&gt;</w:t>
+        <w:fldChar w:fldCharType="begin"/>
+      </w:r>
+      <w:r>
+        <w:rPr>
+          <w:rFonts w:cs="Calibri"/>
+          <w:sz w:val="24"/>
+          <w:szCs w:val="24"/>
+        </w:rPr>
+        <w:instrText xml:space="preserve"> MERGEFIELD Name </w:instrText>
+      </w:r>
+      <w:r>
+        <w:rPr>
+          <w:rFonts w:cs="Calibri"/>
+          <w:sz w:val="24"/>
+          <w:szCs w:val="24"/>
+        </w:rPr>
+        <w:fldChar w:fldCharType="separate"/>
+      </w:r>
+      <w:r>
+        <w:rPr>
+          <w:rFonts w:cs="Calibri"/>
+          <w:noProof/>
+          <w:sz w:val="24"/>
+          <w:szCs w:val="24"/>
+        </w:rPr>
+        <w:t>«Name»</w:t>
+      </w:r>
+      <w:r>
+        <w:rPr>
+          <w:rFonts w:cs="Calibri"/>
+          <w:sz w:val="24"/>
+          <w:szCs w:val="24"/>
+        </w:rPr>
+        <w:fldChar w:fldCharType="end"/>
       </w:r>
       <w:r>
         <w:rPr>
@@ -856,10 +1004,41 @@
           <w:sz w:val="24"/>
           <w:szCs w:val="24"/>
         </w:rPr>
-        <w:t>&lt;&lt;HeutigesDatum&gt;&gt;</w:t>
-      </w:r>
-      <w:bookmarkStart w:id="0" w:name="_GoBack"/>
-      <w:bookmarkEnd w:id="0"/>
+        <w:fldChar w:fldCharType="begin"/>
+      </w:r>
+      <w:r>
+        <w:rPr>
+          <w:rFonts w:cs="Calibri"/>
+          <w:sz w:val="24"/>
+          <w:szCs w:val="24"/>
+        </w:rPr>
+        <w:instrText xml:space="preserve"> MERGEFIELD HeutigesDatum </w:instrText>
+      </w:r>
+      <w:r>
+        <w:rPr>
+          <w:rFonts w:cs="Calibri"/>
+          <w:sz w:val="24"/>
+          <w:szCs w:val="24"/>
+        </w:rPr>
+        <w:fldChar w:fldCharType="separate"/>
+      </w:r>
+      <w:r>
+        <w:rPr>
+          <w:rFonts w:cs="Calibri"/>
+          <w:noProof/>
+          <w:sz w:val="24"/>
+          <w:szCs w:val="24"/>
+        </w:rPr>
+        <w:t>«HeutigesDatum»</w:t>
+      </w:r>
+      <w:r>
+        <w:rPr>
+          <w:rFonts w:cs="Calibri"/>
+          <w:sz w:val="24"/>
+          <w:szCs w:val="24"/>
+        </w:rPr>
+        <w:fldChar w:fldCharType="end"/>
+      </w:r>
     </w:p>
     <w:p/>
     <w:p/>
@@ -883,7 +1062,7 @@
 </file>
 
 <file path=word/endnotes.xml><?xml version="1.0" encoding="utf-8"?>
-<w:endnotes xmlns:wpc="http://schemas.microsoft.com/office/word/2010/wordprocessingCanvas" xmlns:cx="http://schemas.microsoft.com/office/drawing/2014/chartex" xmlns:mc="http://schemas.openxmlformats.org/markup-compatibility/2006" xmlns:o="urn:schemas-microsoft-com:office:office" xmlns:r="http://schemas.openxmlformats.org/officeDocument/2006/relationships" xmlns:m="http://schemas.openxmlformats.org/officeDocument/2006/math" xmlns:v="urn:schemas-microsoft-com:vml" xmlns:wp14="http://schemas.microsoft.com/office/word/2010/wordprocessingDrawing" xmlns:wp="http://schemas.openxmlformats.org/drawingml/2006/wordprocessingDrawing" xmlns:w10="urn:schemas-microsoft-com:office:word" xmlns:w="http://schemas.openxmlformats.org/wordprocessingml/2006/main" xmlns:w14="http://schemas.microsoft.com/office/word/2010/wordml" xmlns:w15="http://schemas.microsoft.com/office/word/2012/wordml" xmlns:w16se="http://schemas.microsoft.com/office/word/2015/wordml/symex" xmlns:wpg="http://schemas.microsoft.com/office/word/2010/wordprocessingGroup" xmlns:wpi="http://schemas.microsoft.com/office/word/2010/wordprocessingInk" xmlns:wne="http://schemas.microsoft.com/office/word/2006/wordml" xmlns:wps="http://schemas.microsoft.com/office/word/2010/wordprocessingShape" mc:Ignorable="w14 w15 w16se wp14">
+<w:endnotes xmlns:wpc="http://schemas.microsoft.com/office/word/2010/wordprocessingCanvas" xmlns:mc="http://schemas.openxmlformats.org/markup-compatibility/2006" xmlns:o="urn:schemas-microsoft-com:office:office" xmlns:r="http://schemas.openxmlformats.org/officeDocument/2006/relationships" xmlns:m="http://schemas.openxmlformats.org/officeDocument/2006/math" xmlns:v="urn:schemas-microsoft-com:vml" xmlns:wp14="http://schemas.microsoft.com/office/word/2010/wordprocessingDrawing" xmlns:wp="http://schemas.openxmlformats.org/drawingml/2006/wordprocessingDrawing" xmlns:w10="urn:schemas-microsoft-com:office:word" xmlns:w="http://schemas.openxmlformats.org/wordprocessingml/2006/main" xmlns:w14="http://schemas.microsoft.com/office/word/2010/wordml" xmlns:w15="http://schemas.microsoft.com/office/word/2012/wordml" xmlns:wpg="http://schemas.microsoft.com/office/word/2010/wordprocessingGroup" xmlns:wpi="http://schemas.microsoft.com/office/word/2010/wordprocessingInk" xmlns:wne="http://schemas.microsoft.com/office/word/2006/wordml" xmlns:wps="http://schemas.microsoft.com/office/word/2010/wordprocessingShape" mc:Ignorable="w14 w15 wp14">
   <w:endnote w:type="separator" w:id="-1">
     <w:p>
       <w:r>
@@ -902,7 +1081,7 @@
 </file>
 
 <file path=word/footer1.xml><?xml version="1.0" encoding="utf-8"?>
-<w:ftr xmlns:wpc="http://schemas.microsoft.com/office/word/2010/wordprocessingCanvas" xmlns:cx="http://schemas.microsoft.com/office/drawing/2014/chartex" xmlns:mc="http://schemas.openxmlformats.org/markup-compatibility/2006" xmlns:o="urn:schemas-microsoft-com:office:office" xmlns:r="http://schemas.openxmlformats.org/officeDocument/2006/relationships" xmlns:m="http://schemas.openxmlformats.org/officeDocument/2006/math" xmlns:v="urn:schemas-microsoft-com:vml" xmlns:wp14="http://schemas.microsoft.com/office/word/2010/wordprocessingDrawing" xmlns:wp="http://schemas.openxmlformats.org/drawingml/2006/wordprocessingDrawing" xmlns:w10="urn:schemas-microsoft-com:office:word" xmlns:w="http://schemas.openxmlformats.org/wordprocessingml/2006/main" xmlns:w14="http://schemas.microsoft.com/office/word/2010/wordml" xmlns:w15="http://schemas.microsoft.com/office/word/2012/wordml" xmlns:w16se="http://schemas.microsoft.com/office/word/2015/wordml/symex" xmlns:wpg="http://schemas.microsoft.com/office/word/2010/wordprocessingGroup" xmlns:wpi="http://schemas.microsoft.com/office/word/2010/wordprocessingInk" xmlns:wne="http://schemas.microsoft.com/office/word/2006/wordml" xmlns:wps="http://schemas.microsoft.com/office/word/2010/wordprocessingShape" mc:Ignorable="w14 w15 w16se wp14">
+<w:ftr xmlns:wpc="http://schemas.microsoft.com/office/word/2010/wordprocessingCanvas" xmlns:mc="http://schemas.openxmlformats.org/markup-compatibility/2006" xmlns:o="urn:schemas-microsoft-com:office:office" xmlns:r="http://schemas.openxmlformats.org/officeDocument/2006/relationships" xmlns:m="http://schemas.openxmlformats.org/officeDocument/2006/math" xmlns:v="urn:schemas-microsoft-com:vml" xmlns:wp14="http://schemas.microsoft.com/office/word/2010/wordprocessingDrawing" xmlns:wp="http://schemas.openxmlformats.org/drawingml/2006/wordprocessingDrawing" xmlns:w10="urn:schemas-microsoft-com:office:word" xmlns:w="http://schemas.openxmlformats.org/wordprocessingml/2006/main" xmlns:w14="http://schemas.microsoft.com/office/word/2010/wordml" xmlns:w15="http://schemas.microsoft.com/office/word/2012/wordml" xmlns:wpg="http://schemas.microsoft.com/office/word/2010/wordprocessingGroup" xmlns:wpi="http://schemas.microsoft.com/office/word/2010/wordprocessingInk" xmlns:wne="http://schemas.microsoft.com/office/word/2006/wordml" xmlns:wps="http://schemas.microsoft.com/office/word/2010/wordprocessingShape" mc:Ignorable="w14 w15 wp14">
   <w:p>
     <w:pPr>
       <w:pStyle w:val="Fuzeile"/>
@@ -912,7 +1091,7 @@
 </file>
 
 <file path=word/footer2.xml><?xml version="1.0" encoding="utf-8"?>
-<w:ftr xmlns:wpc="http://schemas.microsoft.com/office/word/2010/wordprocessingCanvas" xmlns:cx="http://schemas.microsoft.com/office/drawing/2014/chartex" xmlns:mc="http://schemas.openxmlformats.org/markup-compatibility/2006" xmlns:o="urn:schemas-microsoft-com:office:office" xmlns:r="http://schemas.openxmlformats.org/officeDocument/2006/relationships" xmlns:m="http://schemas.openxmlformats.org/officeDocument/2006/math" xmlns:v="urn:schemas-microsoft-com:vml" xmlns:wp14="http://schemas.microsoft.com/office/word/2010/wordprocessingDrawing" xmlns:wp="http://schemas.openxmlformats.org/drawingml/2006/wordprocessingDrawing" xmlns:w10="urn:schemas-microsoft-com:office:word" xmlns:w="http://schemas.openxmlformats.org/wordprocessingml/2006/main" xmlns:w14="http://schemas.microsoft.com/office/word/2010/wordml" xmlns:w15="http://schemas.microsoft.com/office/word/2012/wordml" xmlns:w16se="http://schemas.microsoft.com/office/word/2015/wordml/symex" xmlns:wpg="http://schemas.microsoft.com/office/word/2010/wordprocessingGroup" xmlns:wpi="http://schemas.microsoft.com/office/word/2010/wordprocessingInk" xmlns:wne="http://schemas.microsoft.com/office/word/2006/wordml" xmlns:wps="http://schemas.microsoft.com/office/word/2010/wordprocessingShape" mc:Ignorable="w14 w15 w16se wp14">
+<w:ftr xmlns:wpc="http://schemas.microsoft.com/office/word/2010/wordprocessingCanvas" xmlns:mc="http://schemas.openxmlformats.org/markup-compatibility/2006" xmlns:o="urn:schemas-microsoft-com:office:office" xmlns:r="http://schemas.openxmlformats.org/officeDocument/2006/relationships" xmlns:m="http://schemas.openxmlformats.org/officeDocument/2006/math" xmlns:v="urn:schemas-microsoft-com:vml" xmlns:wp14="http://schemas.microsoft.com/office/word/2010/wordprocessingDrawing" xmlns:wp="http://schemas.openxmlformats.org/drawingml/2006/wordprocessingDrawing" xmlns:w10="urn:schemas-microsoft-com:office:word" xmlns:w="http://schemas.openxmlformats.org/wordprocessingml/2006/main" xmlns:w14="http://schemas.microsoft.com/office/word/2010/wordml" xmlns:w15="http://schemas.microsoft.com/office/word/2012/wordml" xmlns:wpg="http://schemas.microsoft.com/office/word/2010/wordprocessingGroup" xmlns:wpi="http://schemas.microsoft.com/office/word/2010/wordprocessingInk" xmlns:wne="http://schemas.microsoft.com/office/word/2006/wordml" xmlns:wps="http://schemas.microsoft.com/office/word/2010/wordprocessingShape" mc:Ignorable="w14 w15 wp14">
   <w:p>
     <w:pPr>
       <w:pStyle w:val="Fuzeile"/>
@@ -925,7 +1104,7 @@
 </file>
 
 <file path=word/footer3.xml><?xml version="1.0" encoding="utf-8"?>
-<w:ftr xmlns:wpc="http://schemas.microsoft.com/office/word/2010/wordprocessingCanvas" xmlns:cx="http://schemas.microsoft.com/office/drawing/2014/chartex" xmlns:mc="http://schemas.openxmlformats.org/markup-compatibility/2006" xmlns:o="urn:schemas-microsoft-com:office:office" xmlns:r="http://schemas.openxmlformats.org/officeDocument/2006/relationships" xmlns:m="http://schemas.openxmlformats.org/officeDocument/2006/math" xmlns:v="urn:schemas-microsoft-com:vml" xmlns:wp14="http://schemas.microsoft.com/office/word/2010/wordprocessingDrawing" xmlns:wp="http://schemas.openxmlformats.org/drawingml/2006/wordprocessingDrawing" xmlns:w10="urn:schemas-microsoft-com:office:word" xmlns:w="http://schemas.openxmlformats.org/wordprocessingml/2006/main" xmlns:w14="http://schemas.microsoft.com/office/word/2010/wordml" xmlns:w15="http://schemas.microsoft.com/office/word/2012/wordml" xmlns:w16se="http://schemas.microsoft.com/office/word/2015/wordml/symex" xmlns:wpg="http://schemas.microsoft.com/office/word/2010/wordprocessingGroup" xmlns:wpi="http://schemas.microsoft.com/office/word/2010/wordprocessingInk" xmlns:wne="http://schemas.microsoft.com/office/word/2006/wordml" xmlns:wps="http://schemas.microsoft.com/office/word/2010/wordprocessingShape" mc:Ignorable="w14 w15 w16se wp14">
+<w:ftr xmlns:wpc="http://schemas.microsoft.com/office/word/2010/wordprocessingCanvas" xmlns:mc="http://schemas.openxmlformats.org/markup-compatibility/2006" xmlns:o="urn:schemas-microsoft-com:office:office" xmlns:r="http://schemas.openxmlformats.org/officeDocument/2006/relationships" xmlns:m="http://schemas.openxmlformats.org/officeDocument/2006/math" xmlns:v="urn:schemas-microsoft-com:vml" xmlns:wp14="http://schemas.microsoft.com/office/word/2010/wordprocessingDrawing" xmlns:wp="http://schemas.openxmlformats.org/drawingml/2006/wordprocessingDrawing" xmlns:w10="urn:schemas-microsoft-com:office:word" xmlns:w="http://schemas.openxmlformats.org/wordprocessingml/2006/main" xmlns:w14="http://schemas.microsoft.com/office/word/2010/wordml" xmlns:w15="http://schemas.microsoft.com/office/word/2012/wordml" xmlns:wpg="http://schemas.microsoft.com/office/word/2010/wordprocessingGroup" xmlns:wpi="http://schemas.microsoft.com/office/word/2010/wordprocessingInk" xmlns:wne="http://schemas.microsoft.com/office/word/2006/wordml" xmlns:wps="http://schemas.microsoft.com/office/word/2010/wordprocessingShape" mc:Ignorable="w14 w15 wp14">
   <w:p>
     <w:pPr>
       <w:pStyle w:val="Fuzeile"/>
@@ -935,7 +1114,7 @@
 </file>
 
 <file path=word/footnotes.xml><?xml version="1.0" encoding="utf-8"?>
-<w:footnotes xmlns:wpc="http://schemas.microsoft.com/office/word/2010/wordprocessingCanvas" xmlns:cx="http://schemas.microsoft.com/office/drawing/2014/chartex" xmlns:mc="http://schemas.openxmlformats.org/markup-compatibility/2006" xmlns:o="urn:schemas-microsoft-com:office:office" xmlns:r="http://schemas.openxmlformats.org/officeDocument/2006/relationships" xmlns:m="http://schemas.openxmlformats.org/officeDocument/2006/math" xmlns:v="urn:schemas-microsoft-com:vml" xmlns:wp14="http://schemas.microsoft.com/office/word/2010/wordprocessingDrawing" xmlns:wp="http://schemas.openxmlformats.org/drawingml/2006/wordprocessingDrawing" xmlns:w10="urn:schemas-microsoft-com:office:word" xmlns:w="http://schemas.openxmlformats.org/wordprocessingml/2006/main" xmlns:w14="http://schemas.microsoft.com/office/word/2010/wordml" xmlns:w15="http://schemas.microsoft.com/office/word/2012/wordml" xmlns:w16se="http://schemas.microsoft.com/office/word/2015/wordml/symex" xmlns:wpg="http://schemas.microsoft.com/office/word/2010/wordprocessingGroup" xmlns:wpi="http://schemas.microsoft.com/office/word/2010/wordprocessingInk" xmlns:wne="http://schemas.microsoft.com/office/word/2006/wordml" xmlns:wps="http://schemas.microsoft.com/office/word/2010/wordprocessingShape" mc:Ignorable="w14 w15 w16se wp14">
+<w:footnotes xmlns:wpc="http://schemas.microsoft.com/office/word/2010/wordprocessingCanvas" xmlns:mc="http://schemas.openxmlformats.org/markup-compatibility/2006" xmlns:o="urn:schemas-microsoft-com:office:office" xmlns:r="http://schemas.openxmlformats.org/officeDocument/2006/relationships" xmlns:m="http://schemas.openxmlformats.org/officeDocument/2006/math" xmlns:v="urn:schemas-microsoft-com:vml" xmlns:wp14="http://schemas.microsoft.com/office/word/2010/wordprocessingDrawing" xmlns:wp="http://schemas.openxmlformats.org/drawingml/2006/wordprocessingDrawing" xmlns:w10="urn:schemas-microsoft-com:office:word" xmlns:w="http://schemas.openxmlformats.org/wordprocessingml/2006/main" xmlns:w14="http://schemas.microsoft.com/office/word/2010/wordml" xmlns:w15="http://schemas.microsoft.com/office/word/2012/wordml" xmlns:wpg="http://schemas.microsoft.com/office/word/2010/wordprocessingGroup" xmlns:wpi="http://schemas.microsoft.com/office/word/2010/wordprocessingInk" xmlns:wne="http://schemas.microsoft.com/office/word/2006/wordml" xmlns:wps="http://schemas.microsoft.com/office/word/2010/wordprocessingShape" mc:Ignorable="w14 w15 wp14">
   <w:footnote w:type="separator" w:id="-1">
     <w:p>
       <w:r>
@@ -954,7 +1133,7 @@
 </file>
 
 <file path=word/header1.xml><?xml version="1.0" encoding="utf-8"?>
-<w:hdr xmlns:wpc="http://schemas.microsoft.com/office/word/2010/wordprocessingCanvas" xmlns:cx="http://schemas.microsoft.com/office/drawing/2014/chartex" xmlns:mc="http://schemas.openxmlformats.org/markup-compatibility/2006" xmlns:o="urn:schemas-microsoft-com:office:office" xmlns:r="http://schemas.openxmlformats.org/officeDocument/2006/relationships" xmlns:m="http://schemas.openxmlformats.org/officeDocument/2006/math" xmlns:v="urn:schemas-microsoft-com:vml" xmlns:wp14="http://schemas.microsoft.com/office/word/2010/wordprocessingDrawing" xmlns:wp="http://schemas.openxmlformats.org/drawingml/2006/wordprocessingDrawing" xmlns:w10="urn:schemas-microsoft-com:office:word" xmlns:w="http://schemas.openxmlformats.org/wordprocessingml/2006/main" xmlns:w14="http://schemas.microsoft.com/office/word/2010/wordml" xmlns:w15="http://schemas.microsoft.com/office/word/2012/wordml" xmlns:w16se="http://schemas.microsoft.com/office/word/2015/wordml/symex" xmlns:wpg="http://schemas.microsoft.com/office/word/2010/wordprocessingGroup" xmlns:wpi="http://schemas.microsoft.com/office/word/2010/wordprocessingInk" xmlns:wne="http://schemas.microsoft.com/office/word/2006/wordml" xmlns:wps="http://schemas.microsoft.com/office/word/2010/wordprocessingShape" mc:Ignorable="w14 w15 w16se wp14">
+<w:hdr xmlns:wpc="http://schemas.microsoft.com/office/word/2010/wordprocessingCanvas" xmlns:mc="http://schemas.openxmlformats.org/markup-compatibility/2006" xmlns:o="urn:schemas-microsoft-com:office:office" xmlns:r="http://schemas.openxmlformats.org/officeDocument/2006/relationships" xmlns:m="http://schemas.openxmlformats.org/officeDocument/2006/math" xmlns:v="urn:schemas-microsoft-com:vml" xmlns:wp14="http://schemas.microsoft.com/office/word/2010/wordprocessingDrawing" xmlns:wp="http://schemas.openxmlformats.org/drawingml/2006/wordprocessingDrawing" xmlns:w10="urn:schemas-microsoft-com:office:word" xmlns:w="http://schemas.openxmlformats.org/wordprocessingml/2006/main" xmlns:w14="http://schemas.microsoft.com/office/word/2010/wordml" xmlns:w15="http://schemas.microsoft.com/office/word/2012/wordml" xmlns:wpg="http://schemas.microsoft.com/office/word/2010/wordprocessingGroup" xmlns:wpi="http://schemas.microsoft.com/office/word/2010/wordprocessingInk" xmlns:wne="http://schemas.microsoft.com/office/word/2006/wordml" xmlns:wps="http://schemas.microsoft.com/office/word/2010/wordprocessingShape" mc:Ignorable="w14 w15 wp14">
   <w:p>
     <w:pPr>
       <w:pStyle w:val="Kopfzeile"/>
@@ -1028,7 +1207,7 @@
 </file>
 
 <file path=word/header2.xml><?xml version="1.0" encoding="utf-8"?>
-<w:hdr xmlns:wpc="http://schemas.microsoft.com/office/word/2010/wordprocessingCanvas" xmlns:cx="http://schemas.microsoft.com/office/drawing/2014/chartex" xmlns:mc="http://schemas.openxmlformats.org/markup-compatibility/2006" xmlns:o="urn:schemas-microsoft-com:office:office" xmlns:r="http://schemas.openxmlformats.org/officeDocument/2006/relationships" xmlns:m="http://schemas.openxmlformats.org/officeDocument/2006/math" xmlns:v="urn:schemas-microsoft-com:vml" xmlns:wp14="http://schemas.microsoft.com/office/word/2010/wordprocessingDrawing" xmlns:wp="http://schemas.openxmlformats.org/drawingml/2006/wordprocessingDrawing" xmlns:w10="urn:schemas-microsoft-com:office:word" xmlns:w="http://schemas.openxmlformats.org/wordprocessingml/2006/main" xmlns:w14="http://schemas.microsoft.com/office/word/2010/wordml" xmlns:w15="http://schemas.microsoft.com/office/word/2012/wordml" xmlns:w16se="http://schemas.microsoft.com/office/word/2015/wordml/symex" xmlns:wpg="http://schemas.microsoft.com/office/word/2010/wordprocessingGroup" xmlns:wpi="http://schemas.microsoft.com/office/word/2010/wordprocessingInk" xmlns:wne="http://schemas.microsoft.com/office/word/2006/wordml" xmlns:wps="http://schemas.microsoft.com/office/word/2010/wordprocessingShape" mc:Ignorable="w14 w15 w16se wp14">
+<w:hdr xmlns:wpc="http://schemas.microsoft.com/office/word/2010/wordprocessingCanvas" xmlns:mc="http://schemas.openxmlformats.org/markup-compatibility/2006" xmlns:o="urn:schemas-microsoft-com:office:office" xmlns:r="http://schemas.openxmlformats.org/officeDocument/2006/relationships" xmlns:m="http://schemas.openxmlformats.org/officeDocument/2006/math" xmlns:v="urn:schemas-microsoft-com:vml" xmlns:wp14="http://schemas.microsoft.com/office/word/2010/wordprocessingDrawing" xmlns:wp="http://schemas.openxmlformats.org/drawingml/2006/wordprocessingDrawing" xmlns:w10="urn:schemas-microsoft-com:office:word" xmlns:w="http://schemas.openxmlformats.org/wordprocessingml/2006/main" xmlns:w14="http://schemas.microsoft.com/office/word/2010/wordml" xmlns:w15="http://schemas.microsoft.com/office/word/2012/wordml" xmlns:wpg="http://schemas.microsoft.com/office/word/2010/wordprocessingGroup" xmlns:wpi="http://schemas.microsoft.com/office/word/2010/wordprocessingInk" xmlns:wne="http://schemas.microsoft.com/office/word/2006/wordml" xmlns:wps="http://schemas.microsoft.com/office/word/2010/wordprocessingShape" mc:Ignorable="w14 w15 wp14">
   <w:p>
     <w:pPr>
       <w:pStyle w:val="Kopfzeile"/>
@@ -1038,7 +1217,7 @@
 </file>
 
 <file path=word/header3.xml><?xml version="1.0" encoding="utf-8"?>
-<w:hdr xmlns:wpc="http://schemas.microsoft.com/office/word/2010/wordprocessingCanvas" xmlns:cx="http://schemas.microsoft.com/office/drawing/2014/chartex" xmlns:mc="http://schemas.openxmlformats.org/markup-compatibility/2006" xmlns:o="urn:schemas-microsoft-com:office:office" xmlns:r="http://schemas.openxmlformats.org/officeDocument/2006/relationships" xmlns:m="http://schemas.openxmlformats.org/officeDocument/2006/math" xmlns:v="urn:schemas-microsoft-com:vml" xmlns:wp14="http://schemas.microsoft.com/office/word/2010/wordprocessingDrawing" xmlns:wp="http://schemas.openxmlformats.org/drawingml/2006/wordprocessingDrawing" xmlns:w10="urn:schemas-microsoft-com:office:word" xmlns:w="http://schemas.openxmlformats.org/wordprocessingml/2006/main" xmlns:w14="http://schemas.microsoft.com/office/word/2010/wordml" xmlns:w15="http://schemas.microsoft.com/office/word/2012/wordml" xmlns:w16se="http://schemas.microsoft.com/office/word/2015/wordml/symex" xmlns:wpg="http://schemas.microsoft.com/office/word/2010/wordprocessingGroup" xmlns:wpi="http://schemas.microsoft.com/office/word/2010/wordprocessingInk" xmlns:wne="http://schemas.microsoft.com/office/word/2006/wordml" xmlns:wps="http://schemas.microsoft.com/office/word/2010/wordprocessingShape" mc:Ignorable="w14 w15 w16se wp14">
+<w:hdr xmlns:wpc="http://schemas.microsoft.com/office/word/2010/wordprocessingCanvas" xmlns:mc="http://schemas.openxmlformats.org/markup-compatibility/2006" xmlns:o="urn:schemas-microsoft-com:office:office" xmlns:r="http://schemas.openxmlformats.org/officeDocument/2006/relationships" xmlns:m="http://schemas.openxmlformats.org/officeDocument/2006/math" xmlns:v="urn:schemas-microsoft-com:vml" xmlns:wp14="http://schemas.microsoft.com/office/word/2010/wordprocessingDrawing" xmlns:wp="http://schemas.openxmlformats.org/drawingml/2006/wordprocessingDrawing" xmlns:w10="urn:schemas-microsoft-com:office:word" xmlns:w="http://schemas.openxmlformats.org/wordprocessingml/2006/main" xmlns:w14="http://schemas.microsoft.com/office/word/2010/wordml" xmlns:w15="http://schemas.microsoft.com/office/word/2012/wordml" xmlns:wpg="http://schemas.microsoft.com/office/word/2010/wordprocessingGroup" xmlns:wpi="http://schemas.microsoft.com/office/word/2010/wordprocessingInk" xmlns:wne="http://schemas.microsoft.com/office/word/2006/wordml" xmlns:wps="http://schemas.microsoft.com/office/word/2010/wordprocessingShape" mc:Ignorable="w14 w15 wp14">
   <w:p>
     <w:pPr>
       <w:pStyle w:val="Kopfzeile"/>
@@ -1112,7 +1291,7 @@
 </file>
 
 <file path=word/numbering.xml><?xml version="1.0" encoding="utf-8"?>
-<w:numbering xmlns:wpc="http://schemas.microsoft.com/office/word/2010/wordprocessingCanvas" xmlns:cx="http://schemas.microsoft.com/office/drawing/2014/chartex" xmlns:mc="http://schemas.openxmlformats.org/markup-compatibility/2006" xmlns:o="urn:schemas-microsoft-com:office:office" xmlns:r="http://schemas.openxmlformats.org/officeDocument/2006/relationships" xmlns:m="http://schemas.openxmlformats.org/officeDocument/2006/math" xmlns:v="urn:schemas-microsoft-com:vml" xmlns:wp14="http://schemas.microsoft.com/office/word/2010/wordprocessingDrawing" xmlns:wp="http://schemas.openxmlformats.org/drawingml/2006/wordprocessingDrawing" xmlns:w10="urn:schemas-microsoft-com:office:word" xmlns:w="http://schemas.openxmlformats.org/wordprocessingml/2006/main" xmlns:w14="http://schemas.microsoft.com/office/word/2010/wordml" xmlns:w15="http://schemas.microsoft.com/office/word/2012/wordml" xmlns:w16se="http://schemas.microsoft.com/office/word/2015/wordml/symex" xmlns:wpg="http://schemas.microsoft.com/office/word/2010/wordprocessingGroup" xmlns:wpi="http://schemas.microsoft.com/office/word/2010/wordprocessingInk" xmlns:wne="http://schemas.microsoft.com/office/word/2006/wordml" xmlns:wps="http://schemas.microsoft.com/office/word/2010/wordprocessingShape" mc:Ignorable="w14 w15 w16se wp14">
+<w:numbering xmlns:wpc="http://schemas.microsoft.com/office/word/2010/wordprocessingCanvas" xmlns:mc="http://schemas.openxmlformats.org/markup-compatibility/2006" xmlns:o="urn:schemas-microsoft-com:office:office" xmlns:r="http://schemas.openxmlformats.org/officeDocument/2006/relationships" xmlns:m="http://schemas.openxmlformats.org/officeDocument/2006/math" xmlns:v="urn:schemas-microsoft-com:vml" xmlns:wp14="http://schemas.microsoft.com/office/word/2010/wordprocessingDrawing" xmlns:wp="http://schemas.openxmlformats.org/drawingml/2006/wordprocessingDrawing" xmlns:w10="urn:schemas-microsoft-com:office:word" xmlns:w="http://schemas.openxmlformats.org/wordprocessingml/2006/main" xmlns:w14="http://schemas.microsoft.com/office/word/2010/wordml" xmlns:w15="http://schemas.microsoft.com/office/word/2012/wordml" xmlns:wpg="http://schemas.microsoft.com/office/word/2010/wordprocessingGroup" xmlns:wpi="http://schemas.microsoft.com/office/word/2010/wordprocessingInk" xmlns:wne="http://schemas.microsoft.com/office/word/2006/wordml" xmlns:wps="http://schemas.microsoft.com/office/word/2010/wordprocessingShape" mc:Ignorable="w14 w15 wp14">
   <w:abstractNum w:abstractNumId="0" w15:restartNumberingAfterBreak="0">
     <w:nsid w:val="00000003"/>
     <w:multiLevelType w:val="singleLevel"/>
@@ -1373,7 +1552,7 @@
 </file>
 
 <file path=word/styles.xml><?xml version="1.0" encoding="utf-8"?>
-<w:styles xmlns:mc="http://schemas.openxmlformats.org/markup-compatibility/2006" xmlns:r="http://schemas.openxmlformats.org/officeDocument/2006/relationships" xmlns:w="http://schemas.openxmlformats.org/wordprocessingml/2006/main" xmlns:w14="http://schemas.microsoft.com/office/word/2010/wordml" xmlns:w15="http://schemas.microsoft.com/office/word/2012/wordml" xmlns:w16se="http://schemas.microsoft.com/office/word/2015/wordml/symex" mc:Ignorable="w14 w15 w16se">
+<w:styles xmlns:mc="http://schemas.openxmlformats.org/markup-compatibility/2006" xmlns:r="http://schemas.openxmlformats.org/officeDocument/2006/relationships" xmlns:w="http://schemas.openxmlformats.org/wordprocessingml/2006/main" xmlns:w14="http://schemas.microsoft.com/office/word/2010/wordml" xmlns:w15="http://schemas.microsoft.com/office/word/2012/wordml" mc:Ignorable="w14 w15">
   <w:docDefaults>
     <w:rPrDefault>
       <w:rPr>

</xml_diff>